<commit_message>
Added images and modified anteprojeto
</commit_message>
<xml_diff>
--- a/docs/anteprojeto/anteprojeto-fernando_lima-201210070411.docx
+++ b/docs/anteprojeto/anteprojeto-fernando_lima-201210070411.docx
@@ -294,6 +294,14 @@
         </w:tabs>
         <w:jc w:val="center"/>
       </w:pPr>
+    </w:p>
+    <w:p>
+      <w:pPr>
+        <w:tabs>
+          <w:tab w:val="left" w:pos="3600"/>
+        </w:tabs>
+        <w:jc w:val="center"/>
+      </w:pPr>
       <w:r>
         <w:t>_____________________________________________</w:t>
       </w:r>
@@ -315,13 +323,35 @@
           <w:tab w:val="left" w:pos="3600"/>
         </w:tabs>
         <w:ind w:left="1800"/>
+      </w:pPr>
+      <w:r>
+        <w:t xml:space="preserve">Departamento de Eletrônica e Telecomunicações </w:t>
+      </w:r>
+      <w:r>
+        <w:t>–</w:t>
+      </w:r>
+      <w:r>
+        <w:t xml:space="preserve"> UERJ</w:t>
+      </w:r>
+    </w:p>
+    <w:p>
+      <w:pPr>
+        <w:tabs>
+          <w:tab w:val="left" w:pos="3600"/>
+        </w:tabs>
+        <w:ind w:left="1800"/>
+      </w:pPr>
+    </w:p>
+    <w:p>
+      <w:pPr>
+        <w:tabs>
+          <w:tab w:val="left" w:pos="3600"/>
+        </w:tabs>
+        <w:ind w:left="1800"/>
         <w:rPr>
           <w:color w:val="FF0000"/>
         </w:rPr>
       </w:pPr>
-      <w:r>
-        <w:t>Departamento de Eletrônica e Telecomunicações - UERJ</w:t>
-      </w:r>
     </w:p>
     <w:p>
       <w:pPr>
@@ -791,9 +821,9 @@
         <w:tblLook w:val="01E0" w:firstRow="1" w:lastRow="1" w:firstColumn="1" w:lastColumn="1" w:noHBand="0" w:noVBand="0"/>
       </w:tblPr>
       <w:tblGrid>
-        <w:gridCol w:w="787"/>
+        <w:gridCol w:w="789"/>
         <w:gridCol w:w="7577"/>
-        <w:gridCol w:w="564"/>
+        <w:gridCol w:w="562"/>
       </w:tblGrid>
       <w:tr>
         <w:tc>
@@ -837,6 +867,30 @@
               <w:spacing w:line="360" w:lineRule="auto"/>
             </w:pPr>
             <w:r>
+              <w:t>3.1.1</w:t>
+            </w:r>
+          </w:p>
+          <w:p>
+            <w:pPr>
+              <w:spacing w:line="360" w:lineRule="auto"/>
+            </w:pPr>
+            <w:r>
+              <w:t>3.1.2</w:t>
+            </w:r>
+          </w:p>
+          <w:p>
+            <w:pPr>
+              <w:spacing w:line="360" w:lineRule="auto"/>
+            </w:pPr>
+            <w:r>
+              <w:t>3.1.3</w:t>
+            </w:r>
+          </w:p>
+          <w:p>
+            <w:pPr>
+              <w:spacing w:line="360" w:lineRule="auto"/>
+            </w:pPr>
+            <w:r>
               <w:t>4</w:t>
             </w:r>
           </w:p>
@@ -947,6 +1001,44 @@
             <w:r>
               <w:t>...........................................................................................</w:t>
             </w:r>
+          </w:p>
+          <w:p>
+            <w:pPr>
+              <w:spacing w:line="360" w:lineRule="auto"/>
+              <w:jc w:val="both"/>
+            </w:pPr>
+            <w:r>
+              <w:t>Projeto e Implementação do Hardware</w:t>
+            </w:r>
+            <w:r>
+              <w:t>...........................................................</w:t>
+            </w:r>
+          </w:p>
+          <w:p>
+            <w:pPr>
+              <w:spacing w:line="360" w:lineRule="auto"/>
+              <w:jc w:val="both"/>
+            </w:pPr>
+            <w:r>
+              <w:t>Desenvolvimento de Software</w:t>
+            </w:r>
+            <w:r>
+              <w:t>..........................................................................</w:t>
+            </w:r>
+          </w:p>
+          <w:p>
+            <w:pPr>
+              <w:spacing w:line="360" w:lineRule="auto"/>
+              <w:jc w:val="both"/>
+            </w:pPr>
+            <w:r>
+              <w:t>Modelagem do Banco</w:t>
+            </w:r>
+            <w:r>
+              <w:t>.......................................................................................</w:t>
+            </w:r>
+            <w:bookmarkStart w:id="2" w:name="_GoBack"/>
+            <w:bookmarkEnd w:id="2"/>
           </w:p>
           <w:p>
             <w:pPr>
@@ -1169,22 +1261,23 @@
         </w:rPr>
         <w:t>INTRODUÇÃO</w:t>
       </w:r>
-      <w:bookmarkStart w:id="2" w:name="_5qo98gswdi1a"/>
-      <w:bookmarkStart w:id="3" w:name="_ojtkhn3m9toh"/>
-      <w:bookmarkStart w:id="4" w:name="_ju15qp7honeh"/>
-      <w:bookmarkEnd w:id="2"/>
+      <w:bookmarkStart w:id="3" w:name="_5qo98gswdi1a"/>
+      <w:bookmarkStart w:id="4" w:name="_ojtkhn3m9toh"/>
+      <w:bookmarkStart w:id="5" w:name="_ju15qp7honeh"/>
       <w:bookmarkEnd w:id="3"/>
       <w:bookmarkEnd w:id="4"/>
-    </w:p>
-    <w:p>
-      <w:pPr>
-        <w:spacing w:line="360" w:lineRule="auto"/>
-        <w:jc w:val="both"/>
-      </w:pPr>
-    </w:p>
-    <w:p>
-      <w:pPr>
-        <w:spacing w:line="360" w:lineRule="auto"/>
+      <w:bookmarkEnd w:id="5"/>
+    </w:p>
+    <w:p>
+      <w:pPr>
+        <w:spacing w:line="360" w:lineRule="auto"/>
+        <w:jc w:val="both"/>
+      </w:pPr>
+    </w:p>
+    <w:p>
+      <w:pPr>
+        <w:spacing w:line="360" w:lineRule="auto"/>
+        <w:ind w:firstLine="708"/>
         <w:jc w:val="both"/>
       </w:pPr>
       <w:r>
@@ -1209,6 +1302,7 @@
     <w:p>
       <w:pPr>
         <w:spacing w:line="360" w:lineRule="auto"/>
+        <w:ind w:firstLine="708"/>
         <w:jc w:val="both"/>
       </w:pPr>
       <w:r>
@@ -1227,22 +1321,252 @@
     <w:p>
       <w:pPr>
         <w:spacing w:line="360" w:lineRule="auto"/>
-        <w:jc w:val="both"/>
-      </w:pPr>
-      <w:r>
-        <w:t>Internet das Coisas podes ser separada em três camadas majoritárias: Aquisição, Transmissão e Armazenamento. Este projeto não contempla nenhuma discussão ou análise sobre os tipos de tecnologia e implementações nas três, mas sim procura produzir um sistema que possui todas estas camadas de uma forma simples de desenvolvimento e execução, baixo custo e acessível a desenvolvedores, acadêmicos, prototipagem em geral.</w:t>
+        <w:ind w:firstLine="708"/>
+        <w:jc w:val="both"/>
+      </w:pPr>
+      <w:r>
+        <w:t>Internet das Coisas podes ser separada em três camadas majoritárias: Aquisição, Transmissão e Armazenamento</w:t>
+      </w:r>
+      <w:r>
+        <w:t xml:space="preserve"> mostrados na figura 1</w:t>
+      </w:r>
+      <w:r>
+        <w:t>. Este projeto não contempla nenhuma discussão ou análise sobre os tipos de tecnologia e implementações nas três, mas sim procura produzir um sistema que possui todas estas camadas de uma forma simples de desenvolvimento e execução, baixo custo e acessível a desenvolvedores, acadêmicos, prototipagem em geral.</w:t>
       </w:r>
       <w:r>
         <w:t xml:space="preserve"> Desta forma o escopo já está definido, contando até com opções de usos de tecnologia.</w:t>
       </w:r>
-      <w:bookmarkStart w:id="5" w:name="_GoBack"/>
-      <w:bookmarkEnd w:id="5"/>
-    </w:p>
-    <w:p>
-      <w:pPr>
-        <w:spacing w:line="360" w:lineRule="auto"/>
-        <w:jc w:val="both"/>
-      </w:pPr>
+    </w:p>
+    <w:p>
+      <w:pPr>
+        <w:spacing w:line="360" w:lineRule="auto"/>
+        <w:jc w:val="both"/>
+      </w:pPr>
+    </w:p>
+    <w:p>
+      <w:pPr>
+        <w:spacing w:line="360" w:lineRule="auto"/>
+        <w:jc w:val="center"/>
+      </w:pPr>
+      <w:r>
+        <w:rPr>
+          <w:noProof/>
+        </w:rPr>
+        <w:drawing>
+          <wp:inline distT="0" distB="0" distL="0" distR="0">
+            <wp:extent cx="5153025" cy="1047750"/>
+            <wp:effectExtent l="0" t="0" r="9525" b="0"/>
+            <wp:docPr id="8" name="Imagem 8"/>
+            <wp:cNvGraphicFramePr>
+              <a:graphicFrameLocks xmlns:a="http://schemas.openxmlformats.org/drawingml/2006/main" noChangeAspect="1"/>
+            </wp:cNvGraphicFramePr>
+            <a:graphic xmlns:a="http://schemas.openxmlformats.org/drawingml/2006/main">
+              <a:graphicData uri="http://schemas.openxmlformats.org/drawingml/2006/picture">
+                <pic:pic xmlns:pic="http://schemas.openxmlformats.org/drawingml/2006/picture">
+                  <pic:nvPicPr>
+                    <pic:cNvPr id="8" name="etapas-iot-geral.png"/>
+                    <pic:cNvPicPr/>
+                  </pic:nvPicPr>
+                  <pic:blipFill>
+                    <a:blip r:embed="rId9">
+                      <a:extLst>
+                        <a:ext uri="{28A0092B-C50C-407E-A947-70E740481C1C}">
+                          <a14:useLocalDpi xmlns:a14="http://schemas.microsoft.com/office/drawing/2010/main" val="0"/>
+                        </a:ext>
+                      </a:extLst>
+                    </a:blip>
+                    <a:stretch>
+                      <a:fillRect/>
+                    </a:stretch>
+                  </pic:blipFill>
+                  <pic:spPr>
+                    <a:xfrm>
+                      <a:off x="0" y="0"/>
+                      <a:ext cx="5153025" cy="1047750"/>
+                    </a:xfrm>
+                    <a:prstGeom prst="rect">
+                      <a:avLst/>
+                    </a:prstGeom>
+                  </pic:spPr>
+                </pic:pic>
+              </a:graphicData>
+            </a:graphic>
+          </wp:inline>
+        </w:drawing>
+      </w:r>
+    </w:p>
+    <w:p>
+      <w:pPr>
+        <w:spacing w:line="360" w:lineRule="auto"/>
+        <w:jc w:val="center"/>
+      </w:pPr>
+      <w:r>
+        <w:t>Figura 1: Camadas gerais de IoT.</w:t>
+      </w:r>
+    </w:p>
+    <w:p>
+      <w:pPr>
+        <w:spacing w:line="360" w:lineRule="auto"/>
+        <w:jc w:val="both"/>
+      </w:pPr>
+    </w:p>
+    <w:p>
+      <w:pPr>
+        <w:spacing w:line="360" w:lineRule="auto"/>
+        <w:ind w:firstLine="708"/>
+        <w:jc w:val="both"/>
+      </w:pPr>
+      <w:r>
+        <w:t>Para a parte de aquisição foram escolhidos hardwares open source de baixo custo</w:t>
+      </w:r>
+      <w:r>
+        <w:t>, plataformas de desenvolvimento baseadas em microcontroladores para prototipagem. ESP8266, uma unidade de microcontrolador com uma camada Wi-Fi possuindo suporte para trabalhar com diversos protocolos de transporte de dados e Arduino por possuir grandes quantidades de portas de Entrada/Saída com conversores A/D. Alternativ</w:t>
+      </w:r>
+      <w:r>
+        <w:t>amente pode-se usar um Raspberry Pi, um microcomputador alimentado por um processador ARM também com uma boa quantidade de portas, já com módulo Wi-Fi.</w:t>
+      </w:r>
+    </w:p>
+    <w:p>
+      <w:pPr>
+        <w:spacing w:line="360" w:lineRule="auto"/>
+        <w:jc w:val="both"/>
+      </w:pPr>
+    </w:p>
+    <w:p>
+      <w:pPr>
+        <w:spacing w:line="360" w:lineRule="auto"/>
+        <w:ind w:firstLine="708"/>
+        <w:jc w:val="both"/>
+      </w:pPr>
+      <w:r>
+        <w:lastRenderedPageBreak/>
+        <w:t xml:space="preserve">A transmissão de dados será feita por protocolo Wi-Fi, utilizando na sua camada de aplicação o protocolo MQTT, um protocolo de telemetria, leve ideal para aplicações de IoT construído em cima do TCP/IP. Os hardwares usados já possuem suporte </w:t>
+      </w:r>
+      <w:r>
+        <w:t>para este protocolo. Também deve será usado minimante HTTP para fins de interface com o usuário.</w:t>
+      </w:r>
+    </w:p>
+    <w:p>
+      <w:pPr>
+        <w:spacing w:line="360" w:lineRule="auto"/>
+        <w:ind w:firstLine="708"/>
+        <w:jc w:val="both"/>
+      </w:pPr>
+      <w:r>
+        <w:t>A parte de armazenamento será feita utilizando bancos de dados relacionais ou não-relacionais, pode-se utiliza</w:t>
+      </w:r>
+      <w:r>
+        <w:t>r M</w:t>
+      </w:r>
+      <w:r>
+        <w:t>ongoDB, MySQL ou PouchDB. A aplicação que implementará os serviços de aquisição e distribuição de dados por parte do servidor ser</w:t>
+      </w:r>
+      <w:r>
+        <w:t>á feita</w:t>
+      </w:r>
+      <w:r>
+        <w:t xml:space="preserve"> em nodejs, software</w:t>
+      </w:r>
+      <w:r>
+        <w:t xml:space="preserve"> </w:t>
+      </w:r>
+      <w:r>
+        <w:t>que permite implementar serviç</w:t>
+      </w:r>
+      <w:r>
+        <w:t>os utilizando Javas</w:t>
+      </w:r>
+      <w:r>
+        <w:t>cript, que possui integração com estes bancos e uma forma de desenvolvimento favorável a este tipo de sistema, facilitando o uso de múltiplos protocolos</w:t>
+      </w:r>
+      <w:r>
+        <w:t>.</w:t>
+      </w:r>
+      <w:r>
+        <w:t xml:space="preserve"> Estas ferramentas preenchem as camadas conforme a figura 2.</w:t>
+      </w:r>
+    </w:p>
+    <w:p>
+      <w:pPr>
+        <w:spacing w:line="360" w:lineRule="auto"/>
+        <w:jc w:val="both"/>
+      </w:pPr>
+    </w:p>
+    <w:p>
+      <w:pPr>
+        <w:spacing w:line="360" w:lineRule="auto"/>
+        <w:jc w:val="center"/>
+      </w:pPr>
+      <w:r>
+        <w:rPr>
+          <w:noProof/>
+        </w:rPr>
+        <w:drawing>
+          <wp:inline distT="0" distB="0" distL="0" distR="0" wp14:anchorId="5965479F" wp14:editId="1D797A1A">
+            <wp:extent cx="5153025" cy="1047750"/>
+            <wp:effectExtent l="0" t="0" r="9525" b="0"/>
+            <wp:docPr id="9" name="Imagem 9"/>
+            <wp:cNvGraphicFramePr>
+              <a:graphicFrameLocks xmlns:a="http://schemas.openxmlformats.org/drawingml/2006/main" noChangeAspect="1"/>
+            </wp:cNvGraphicFramePr>
+            <a:graphic xmlns:a="http://schemas.openxmlformats.org/drawingml/2006/main">
+              <a:graphicData uri="http://schemas.openxmlformats.org/drawingml/2006/picture">
+                <pic:pic xmlns:pic="http://schemas.openxmlformats.org/drawingml/2006/picture">
+                  <pic:nvPicPr>
+                    <pic:cNvPr id="9" name="etapas-iot-projeto.png"/>
+                    <pic:cNvPicPr/>
+                  </pic:nvPicPr>
+                  <pic:blipFill>
+                    <a:blip r:embed="rId10">
+                      <a:extLst>
+                        <a:ext uri="{28A0092B-C50C-407E-A947-70E740481C1C}">
+                          <a14:useLocalDpi xmlns:a14="http://schemas.microsoft.com/office/drawing/2010/main" val="0"/>
+                        </a:ext>
+                      </a:extLst>
+                    </a:blip>
+                    <a:stretch>
+                      <a:fillRect/>
+                    </a:stretch>
+                  </pic:blipFill>
+                  <pic:spPr>
+                    <a:xfrm>
+                      <a:off x="0" y="0"/>
+                      <a:ext cx="5153025" cy="1047750"/>
+                    </a:xfrm>
+                    <a:prstGeom prst="rect">
+                      <a:avLst/>
+                    </a:prstGeom>
+                  </pic:spPr>
+                </pic:pic>
+              </a:graphicData>
+            </a:graphic>
+          </wp:inline>
+        </w:drawing>
+      </w:r>
+    </w:p>
+    <w:p>
+      <w:pPr>
+        <w:spacing w:line="360" w:lineRule="auto"/>
+        <w:jc w:val="center"/>
+      </w:pPr>
+    </w:p>
+    <w:p>
+      <w:pPr>
+        <w:spacing w:line="360" w:lineRule="auto"/>
+        <w:jc w:val="center"/>
+      </w:pPr>
+      <w:r>
+        <w:t>Figura 2:</w:t>
+      </w:r>
+      <w:r>
+        <w:t xml:space="preserve"> Ferramentas utilizadas entre as camad</w:t>
+      </w:r>
+      <w:r>
+        <w:t>a</w:t>
+      </w:r>
+      <w:r>
+        <w:t>s IoT</w:t>
+      </w:r>
     </w:p>
     <w:p>
       <w:pPr>
@@ -1278,7 +1602,23 @@
     <w:p>
       <w:pPr>
         <w:spacing w:line="360" w:lineRule="auto"/>
-        <w:jc w:val="center"/>
+        <w:ind w:firstLine="708"/>
+        <w:jc w:val="both"/>
+      </w:pPr>
+      <w:r>
+        <w:t xml:space="preserve">O objetivo do projeto é </w:t>
+      </w:r>
+      <w:r>
+        <w:t>concretizar um sistema IoT de baixo custo utilizando hardwares e softwares open source de simples implementação. De forma que chegue ao usuário como um sistema de fácil uso, leve e flexível. Seu caráter open source permite que outras aplicações possam ser construídas em cima do sistema, assim como a atualização com novos módulos e</w:t>
+      </w:r>
+      <w:r>
+        <w:t xml:space="preserve"> aplicações.</w:t>
+      </w:r>
+    </w:p>
+    <w:p>
+      <w:pPr>
+        <w:spacing w:line="360" w:lineRule="auto"/>
+        <w:jc w:val="both"/>
         <w:rPr>
           <w:sz w:val="18"/>
           <w:szCs w:val="18"/>
@@ -1349,18 +1689,301 @@
       <w:pPr>
         <w:spacing w:line="360" w:lineRule="auto"/>
         <w:jc w:val="both"/>
-        <w:rPr>
-          <w:b/>
-        </w:rPr>
-      </w:pPr>
-    </w:p>
-    <w:p>
-      <w:pPr>
-        <w:spacing w:line="360" w:lineRule="auto"/>
-        <w:jc w:val="both"/>
-        <w:rPr>
-          <w:b/>
-        </w:rPr>
+      </w:pPr>
+    </w:p>
+    <w:p>
+      <w:pPr>
+        <w:spacing w:line="360" w:lineRule="auto"/>
+        <w:jc w:val="both"/>
+      </w:pPr>
+      <w:r>
+        <w:t>3.1.1 Projeto e Implementação do Hardware</w:t>
+      </w:r>
+    </w:p>
+    <w:p>
+      <w:pPr>
+        <w:spacing w:line="360" w:lineRule="auto"/>
+        <w:ind w:firstLine="708"/>
+        <w:jc w:val="both"/>
+      </w:pPr>
+      <w:r>
+        <w:t>É preciso um hardware definido antes de contar com a aquisição de dados, de forma que o sistema tenha uma aquisição consistente de dados, para isso deve-se contemplar e integrar:</w:t>
+      </w:r>
+    </w:p>
+    <w:p>
+      <w:pPr>
+        <w:spacing w:line="360" w:lineRule="auto"/>
+        <w:jc w:val="both"/>
+        <w:rPr>
+          <w:b/>
+        </w:rPr>
+      </w:pPr>
+    </w:p>
+    <w:p>
+      <w:pPr>
+        <w:spacing w:line="360" w:lineRule="auto"/>
+        <w:jc w:val="both"/>
+        <w:rPr>
+          <w:b/>
+        </w:rPr>
+      </w:pPr>
+      <w:r>
+        <w:rPr>
+          <w:b/>
+        </w:rPr>
+        <w:t>- Sensores;</w:t>
+      </w:r>
+    </w:p>
+    <w:p>
+      <w:pPr>
+        <w:spacing w:line="360" w:lineRule="auto"/>
+        <w:jc w:val="both"/>
+        <w:rPr>
+          <w:b/>
+        </w:rPr>
+      </w:pPr>
+      <w:r>
+        <w:rPr>
+          <w:b/>
+        </w:rPr>
+        <w:t>- Conversores A/D;</w:t>
+      </w:r>
+    </w:p>
+    <w:p>
+      <w:pPr>
+        <w:spacing w:line="360" w:lineRule="auto"/>
+        <w:jc w:val="both"/>
+        <w:rPr>
+          <w:b/>
+        </w:rPr>
+      </w:pPr>
+      <w:r>
+        <w:rPr>
+          <w:b/>
+        </w:rPr>
+        <w:t>- Sistema de Controle;</w:t>
+      </w:r>
+    </w:p>
+    <w:p>
+      <w:pPr>
+        <w:spacing w:line="360" w:lineRule="auto"/>
+        <w:jc w:val="both"/>
+        <w:rPr>
+          <w:b/>
+        </w:rPr>
+      </w:pPr>
+      <w:r>
+        <w:rPr>
+          <w:b/>
+        </w:rPr>
+        <w:t>-  Módulo Wi-Fi;</w:t>
+      </w:r>
+    </w:p>
+    <w:p>
+      <w:pPr>
+        <w:spacing w:line="360" w:lineRule="auto"/>
+        <w:jc w:val="both"/>
+        <w:rPr>
+          <w:b/>
+        </w:rPr>
+      </w:pPr>
+    </w:p>
+    <w:p>
+      <w:pPr>
+        <w:spacing w:line="360" w:lineRule="auto"/>
+        <w:ind w:firstLine="708"/>
+        <w:jc w:val="both"/>
+      </w:pPr>
+      <w:r>
+        <w:t>Existe uma grande variedade de sensores que possuem interfaces com as plataformas usadas, pode-se usar sensores de corrente e tens</w:t>
+      </w:r>
+      <w:r>
+        <w:t xml:space="preserve">ão para análise de eficiência energética e sensores meteorológicos para </w:t>
+      </w:r>
+      <w:r>
+        <w:t>miniestação</w:t>
+      </w:r>
+      <w:r>
+        <w:t xml:space="preserve"> de aquisição destes tipos de dado. Conversores A/D estão presentes na placa</w:t>
+      </w:r>
+      <w:r>
+        <w:t>,</w:t>
+      </w:r>
+      <w:r>
+        <w:t xml:space="preserve"> porém pode-se usar módulos dedicados que se comunicam por protocolo I2C.</w:t>
+      </w:r>
+      <w:r>
+        <w:t xml:space="preserve"> Os sistemas e controle e m</w:t>
+      </w:r>
+      <w:r>
+        <w:t>ódulo Wi-Fi estão presentes nos MCUs citados na introdução</w:t>
+      </w:r>
+      <w:r>
+        <w:t>.</w:t>
+      </w:r>
+    </w:p>
+    <w:p>
+      <w:pPr>
+        <w:spacing w:line="360" w:lineRule="auto"/>
+        <w:jc w:val="both"/>
+      </w:pPr>
+    </w:p>
+    <w:p>
+      <w:pPr>
+        <w:spacing w:line="360" w:lineRule="auto"/>
+        <w:jc w:val="both"/>
+      </w:pPr>
+      <w:r>
+        <w:t>3.1.2</w:t>
+      </w:r>
+      <w:r>
+        <w:t xml:space="preserve"> Desenvolvimento de Software</w:t>
+      </w:r>
+    </w:p>
+    <w:p>
+      <w:pPr>
+        <w:spacing w:line="360" w:lineRule="auto"/>
+        <w:jc w:val="both"/>
+      </w:pPr>
+      <w:r>
+        <w:tab/>
+        <w:t>O software deve conter serviços que satisfaçam as atendam ás necessidades:</w:t>
+      </w:r>
+    </w:p>
+    <w:p>
+      <w:pPr>
+        <w:spacing w:line="360" w:lineRule="auto"/>
+        <w:jc w:val="both"/>
+      </w:pPr>
+    </w:p>
+    <w:p>
+      <w:pPr>
+        <w:spacing w:line="360" w:lineRule="auto"/>
+        <w:jc w:val="both"/>
+        <w:rPr>
+          <w:b/>
+        </w:rPr>
+      </w:pPr>
+      <w:r>
+        <w:rPr>
+          <w:b/>
+        </w:rPr>
+        <w:t>- Comunicação MQTT, para aquisição de dados de telemetria (IoT);</w:t>
+      </w:r>
+    </w:p>
+    <w:p>
+      <w:pPr>
+        <w:spacing w:line="360" w:lineRule="auto"/>
+        <w:jc w:val="both"/>
+        <w:rPr>
+          <w:b/>
+        </w:rPr>
+      </w:pPr>
+      <w:r>
+        <w:rPr>
+          <w:b/>
+        </w:rPr>
+        <w:t>- Interfaceamento com o usuário;</w:t>
+      </w:r>
+    </w:p>
+    <w:p>
+      <w:pPr>
+        <w:spacing w:line="360" w:lineRule="auto"/>
+        <w:jc w:val="both"/>
+        <w:rPr>
+          <w:b/>
+        </w:rPr>
+      </w:pPr>
+      <w:r>
+        <w:rPr>
+          <w:b/>
+        </w:rPr>
+        <w:t>- Comunicação com banco</w:t>
+      </w:r>
+      <w:r>
+        <w:rPr>
+          <w:b/>
+        </w:rPr>
+        <w:t xml:space="preserve"> de dados</w:t>
+      </w:r>
+      <w:r>
+        <w:rPr>
+          <w:b/>
+        </w:rPr>
+        <w:t>;</w:t>
+      </w:r>
+    </w:p>
+    <w:p>
+      <w:pPr>
+        <w:spacing w:line="360" w:lineRule="auto"/>
+        <w:jc w:val="both"/>
+        <w:rPr>
+          <w:b/>
+        </w:rPr>
+      </w:pPr>
+    </w:p>
+    <w:p>
+      <w:pPr>
+        <w:spacing w:line="360" w:lineRule="auto"/>
+        <w:jc w:val="both"/>
+      </w:pPr>
+      <w:r>
+        <w:rPr>
+          <w:b/>
+        </w:rPr>
+        <w:tab/>
+      </w:r>
+      <w:r>
+        <w:t>Nodejs lida com essas demandas com bastante facilidade podendo comunicar em múltiplos protocolos como MQTT e HTTP (para o usuário) bem assim com os bancos de dados. Ele também permite uma versatilidade na construção de plataformas de software, seja aplicações desktop, mobile ou aplicações web.</w:t>
+      </w:r>
+    </w:p>
+    <w:p>
+      <w:pPr>
+        <w:spacing w:line="360" w:lineRule="auto"/>
+        <w:jc w:val="both"/>
+      </w:pPr>
+    </w:p>
+    <w:p>
+      <w:pPr>
+        <w:spacing w:line="360" w:lineRule="auto"/>
+        <w:jc w:val="both"/>
+      </w:pPr>
+    </w:p>
+    <w:p>
+      <w:pPr>
+        <w:spacing w:line="360" w:lineRule="auto"/>
+        <w:jc w:val="both"/>
+      </w:pPr>
+      <w:r>
+        <w:lastRenderedPageBreak/>
+        <w:t>3.1.3 Modelagem de Banco</w:t>
+      </w:r>
+    </w:p>
+    <w:p>
+      <w:pPr>
+        <w:spacing w:line="360" w:lineRule="auto"/>
+        <w:jc w:val="both"/>
+      </w:pPr>
+      <w:r>
+        <w:tab/>
+      </w:r>
+      <w:r>
+        <w:t>O banco deve f</w:t>
+      </w:r>
+      <w:r>
+        <w:t>uncionar como um D</w:t>
+      </w:r>
+      <w:r>
+        <w:t>ata W</w:t>
+      </w:r>
+      <w:r>
+        <w:t>arehouse, armazenar uma quantidade de dados estruturados, de forma que estes sejam entregues de forma organizada ao usuário, com este podendo escolher o tempo e a quantidade de dados, bem assim como a forma de visualização destes.</w:t>
+      </w:r>
+    </w:p>
+    <w:p>
+      <w:pPr>
+        <w:spacing w:line="360" w:lineRule="auto"/>
+        <w:jc w:val="both"/>
       </w:pPr>
     </w:p>
     <w:p>
@@ -1385,11 +2008,6 @@
     </w:p>
     <w:p>
       <w:pPr>
-        <w:jc w:val="both"/>
-      </w:pPr>
-    </w:p>
-    <w:p>
-      <w:pPr>
         <w:spacing w:line="360" w:lineRule="auto"/>
         <w:jc w:val="both"/>
       </w:pPr>
@@ -1414,15 +2032,11 @@
         <w:spacing w:line="360" w:lineRule="auto"/>
         <w:jc w:val="both"/>
       </w:pPr>
-    </w:p>
-    <w:p>
-      <w:pPr>
-        <w:spacing w:line="360" w:lineRule="auto"/>
-        <w:jc w:val="both"/>
-      </w:pPr>
       <w:r>
         <w:tab/>
-        <w:t>O custo de projeto de uma unidade móvel de produção está estritamente relacionado com as especificações da produção desejada como também da tecnologia empregada. O mesmo equipamento pode variar seu custo consideravelmente dependendo da fabricante utilizada.</w:t>
+      </w:r>
+      <w:r>
+        <w:t>O custo do Sistema inicial é dado pelo hardware, com exceção do caso onde o armazenamento é feito através de hospedagens em servidores remotos, mas isso varia com a escolha estratégica do usuário.</w:t>
       </w:r>
     </w:p>
     <w:p>
@@ -1432,14 +2046,17 @@
       </w:pPr>
       <w:r>
         <w:tab/>
-        <w:t>Em princípio, o custo de uma unidade móvel de produção é da faixa de milhares de dólares, podendo chegar a milhões de acordo com a necessidade. Estima-se custo do projeto atual será em torno de US$ 250.000,00. Porém, pela diversidade de equipamentos e possíveis mudanças no desenvolvimento do projeto, o custo real só será definido numa etapa mais adiante que o anteprojeto onde serão especificados os equipamentos necessários e seus custos de implantação.</w:t>
-      </w:r>
-    </w:p>
-    <w:p>
-      <w:pPr>
-        <w:spacing w:line="360" w:lineRule="auto"/>
-        <w:jc w:val="both"/>
-      </w:pPr>
+        <w:t xml:space="preserve">Os hardwares escolhidos são de baixo custo e giram em torno de R$ 30,00 a 150,00 para as plataformas de desenvolvimento e R$10,00 a 60,00 para sensores em geral. Uma aplicação para fazer um medidor de energia ou uma estação meteorológica bem assim como outras nessa magnitude o custo total do projeto </w:t>
+      </w:r>
+      <w:r>
+        <w:t>em si ira em torno de R$ 3</w:t>
+      </w:r>
+      <w:r>
+        <w:t>00,00 o que é um preço baixo para uma aplicação robusta de aquisição e armazenamento de dados físicos.</w:t>
+      </w:r>
+      <w:r>
+        <w:t xml:space="preserve"> Podendo gerar um produto de R$ 500,00.</w:t>
+      </w:r>
     </w:p>
     <w:p>
       <w:pPr>
@@ -1469,15 +2086,6 @@
       <w:pPr>
         <w:spacing w:line="360" w:lineRule="auto"/>
         <w:jc w:val="both"/>
-        <w:rPr>
-          <w:b/>
-        </w:rPr>
-      </w:pPr>
-    </w:p>
-    <w:p>
-      <w:pPr>
-        <w:spacing w:line="360" w:lineRule="auto"/>
-        <w:jc w:val="both"/>
       </w:pPr>
     </w:p>
     <w:p>
@@ -1490,7 +2098,22 @@
         <w:t xml:space="preserve">O projeto </w:t>
       </w:r>
       <w:r>
-        <w:t>necessita de aproximadamente, 35 semanas, 175 dias de trabalho, de duração com 775 horas. O custo de engenharia é de US$ 60,00 por hora.</w:t>
+        <w:t>necessita de aproximadamente, 30 semanas, 150</w:t>
+      </w:r>
+      <w:r>
+        <w:t xml:space="preserve"> dias</w:t>
+      </w:r>
+      <w:r>
+        <w:t xml:space="preserve"> de trabalho, de duração com 600</w:t>
+      </w:r>
+      <w:r>
+        <w:t xml:space="preserve"> horas. </w:t>
+      </w:r>
+      <w:r>
+        <w:t>O custo de engenharia é de R$ 1</w:t>
+      </w:r>
+      <w:r>
+        <w:t>0,00 por hora.</w:t>
       </w:r>
     </w:p>
     <w:p>
@@ -1529,7 +2152,7 @@
         </w:trPr>
         <w:tc>
           <w:tcPr>
-            <w:tcW w:w="1525" w:type="dxa"/>
+            <w:tcW w:w="1506" w:type="dxa"/>
             <w:shd w:val="clear" w:color="auto" w:fill="auto"/>
             <w:vAlign w:val="center"/>
           </w:tcPr>
@@ -1552,7 +2175,7 @@
         </w:tc>
         <w:tc>
           <w:tcPr>
-            <w:tcW w:w="1529" w:type="dxa"/>
+            <w:tcW w:w="1517" w:type="dxa"/>
             <w:shd w:val="clear" w:color="auto" w:fill="auto"/>
             <w:vAlign w:val="center"/>
           </w:tcPr>
@@ -1575,7 +2198,7 @@
         </w:tc>
         <w:tc>
           <w:tcPr>
-            <w:tcW w:w="1527" w:type="dxa"/>
+            <w:tcW w:w="1510" w:type="dxa"/>
             <w:shd w:val="clear" w:color="auto" w:fill="auto"/>
             <w:vAlign w:val="center"/>
           </w:tcPr>
@@ -1598,7 +2221,7 @@
         </w:tc>
         <w:tc>
           <w:tcPr>
-            <w:tcW w:w="1378" w:type="dxa"/>
+            <w:tcW w:w="1361" w:type="dxa"/>
             <w:shd w:val="clear" w:color="auto" w:fill="auto"/>
             <w:vAlign w:val="center"/>
           </w:tcPr>
@@ -1637,7 +2260,7 @@
         </w:tc>
         <w:tc>
           <w:tcPr>
-            <w:tcW w:w="1417" w:type="dxa"/>
+            <w:tcW w:w="1406" w:type="dxa"/>
             <w:shd w:val="clear" w:color="auto" w:fill="auto"/>
             <w:vAlign w:val="center"/>
           </w:tcPr>
@@ -1676,7 +2299,7 @@
         </w:tc>
         <w:tc>
           <w:tcPr>
-            <w:tcW w:w="1785" w:type="dxa"/>
+            <w:tcW w:w="1761" w:type="dxa"/>
             <w:shd w:val="clear" w:color="auto" w:fill="auto"/>
             <w:vAlign w:val="center"/>
           </w:tcPr>
@@ -1710,6 +2333,13 @@
                 <w:szCs w:val="20"/>
               </w:rPr>
               <w:t>Valor</w:t>
+            </w:r>
+            <w:r>
+              <w:rPr>
+                <w:sz w:val="20"/>
+                <w:szCs w:val="20"/>
+              </w:rPr>
+              <w:t xml:space="preserve"> </w:t>
             </w:r>
           </w:p>
         </w:tc>
@@ -1720,7 +2350,7 @@
         </w:trPr>
         <w:tc>
           <w:tcPr>
-            <w:tcW w:w="1525" w:type="dxa"/>
+            <w:tcW w:w="1506" w:type="dxa"/>
             <w:shd w:val="clear" w:color="auto" w:fill="auto"/>
             <w:vAlign w:val="center"/>
           </w:tcPr>
@@ -1743,7 +2373,7 @@
         </w:tc>
         <w:tc>
           <w:tcPr>
-            <w:tcW w:w="1529" w:type="dxa"/>
+            <w:tcW w:w="1517" w:type="dxa"/>
             <w:shd w:val="clear" w:color="auto" w:fill="auto"/>
             <w:vAlign w:val="center"/>
           </w:tcPr>
@@ -1766,7 +2396,7 @@
         </w:tc>
         <w:tc>
           <w:tcPr>
-            <w:tcW w:w="1527" w:type="dxa"/>
+            <w:tcW w:w="1510" w:type="dxa"/>
             <w:shd w:val="clear" w:color="auto" w:fill="auto"/>
             <w:vAlign w:val="center"/>
           </w:tcPr>
@@ -1789,7 +2419,7 @@
         </w:tc>
         <w:tc>
           <w:tcPr>
-            <w:tcW w:w="1378" w:type="dxa"/>
+            <w:tcW w:w="1361" w:type="dxa"/>
             <w:shd w:val="clear" w:color="auto" w:fill="auto"/>
             <w:vAlign w:val="center"/>
           </w:tcPr>
@@ -1812,7 +2442,7 @@
         </w:tc>
         <w:tc>
           <w:tcPr>
-            <w:tcW w:w="1417" w:type="dxa"/>
+            <w:tcW w:w="1406" w:type="dxa"/>
             <w:shd w:val="clear" w:color="auto" w:fill="auto"/>
             <w:vAlign w:val="center"/>
           </w:tcPr>
@@ -1835,7 +2465,7 @@
         </w:tc>
         <w:tc>
           <w:tcPr>
-            <w:tcW w:w="1785" w:type="dxa"/>
+            <w:tcW w:w="1761" w:type="dxa"/>
             <w:shd w:val="clear" w:color="auto" w:fill="auto"/>
             <w:vAlign w:val="center"/>
           </w:tcPr>
@@ -1852,7 +2482,21 @@
                 <w:sz w:val="20"/>
                 <w:szCs w:val="20"/>
               </w:rPr>
-              <w:t>US$ 6.000,00</w:t>
+              <w:t>R</w:t>
+            </w:r>
+            <w:r>
+              <w:rPr>
+                <w:sz w:val="20"/>
+                <w:szCs w:val="20"/>
+              </w:rPr>
+              <w:t xml:space="preserve">$ </w:t>
+            </w:r>
+            <w:r>
+              <w:rPr>
+                <w:sz w:val="20"/>
+                <w:szCs w:val="20"/>
+              </w:rPr>
+              <w:t>1000,00</w:t>
             </w:r>
           </w:p>
         </w:tc>
@@ -1863,7 +2507,7 @@
         </w:trPr>
         <w:tc>
           <w:tcPr>
-            <w:tcW w:w="1525" w:type="dxa"/>
+            <w:tcW w:w="1506" w:type="dxa"/>
             <w:shd w:val="clear" w:color="auto" w:fill="auto"/>
             <w:vAlign w:val="center"/>
           </w:tcPr>
@@ -1886,7 +2530,7 @@
         </w:tc>
         <w:tc>
           <w:tcPr>
-            <w:tcW w:w="1529" w:type="dxa"/>
+            <w:tcW w:w="1517" w:type="dxa"/>
             <w:shd w:val="clear" w:color="auto" w:fill="auto"/>
             <w:vAlign w:val="center"/>
           </w:tcPr>
@@ -1909,7 +2553,7 @@
         </w:tc>
         <w:tc>
           <w:tcPr>
-            <w:tcW w:w="1527" w:type="dxa"/>
+            <w:tcW w:w="1510" w:type="dxa"/>
             <w:shd w:val="clear" w:color="auto" w:fill="auto"/>
             <w:vAlign w:val="center"/>
           </w:tcPr>
@@ -1932,7 +2576,7 @@
         </w:tc>
         <w:tc>
           <w:tcPr>
-            <w:tcW w:w="1378" w:type="dxa"/>
+            <w:tcW w:w="1361" w:type="dxa"/>
             <w:shd w:val="clear" w:color="auto" w:fill="auto"/>
             <w:vAlign w:val="center"/>
           </w:tcPr>
@@ -1955,7 +2599,7 @@
         </w:tc>
         <w:tc>
           <w:tcPr>
-            <w:tcW w:w="1417" w:type="dxa"/>
+            <w:tcW w:w="1406" w:type="dxa"/>
             <w:shd w:val="clear" w:color="auto" w:fill="auto"/>
             <w:vAlign w:val="center"/>
           </w:tcPr>
@@ -1978,7 +2622,7 @@
         </w:tc>
         <w:tc>
           <w:tcPr>
-            <w:tcW w:w="1785" w:type="dxa"/>
+            <w:tcW w:w="1761" w:type="dxa"/>
             <w:shd w:val="clear" w:color="auto" w:fill="auto"/>
             <w:vAlign w:val="center"/>
           </w:tcPr>
@@ -1995,7 +2639,7 @@
                 <w:sz w:val="20"/>
                 <w:szCs w:val="20"/>
               </w:rPr>
-              <w:t>US$ 6.000,00</w:t>
+              <w:t>R$ 1000,00</w:t>
             </w:r>
           </w:p>
         </w:tc>
@@ -2006,7 +2650,7 @@
         </w:trPr>
         <w:tc>
           <w:tcPr>
-            <w:tcW w:w="1525" w:type="dxa"/>
+            <w:tcW w:w="1506" w:type="dxa"/>
             <w:shd w:val="clear" w:color="auto" w:fill="auto"/>
             <w:vAlign w:val="center"/>
           </w:tcPr>
@@ -2029,7 +2673,7 @@
         </w:tc>
         <w:tc>
           <w:tcPr>
-            <w:tcW w:w="1529" w:type="dxa"/>
+            <w:tcW w:w="1517" w:type="dxa"/>
             <w:shd w:val="clear" w:color="auto" w:fill="auto"/>
             <w:vAlign w:val="center"/>
           </w:tcPr>
@@ -2052,7 +2696,7 @@
         </w:tc>
         <w:tc>
           <w:tcPr>
-            <w:tcW w:w="1527" w:type="dxa"/>
+            <w:tcW w:w="1510" w:type="dxa"/>
             <w:shd w:val="clear" w:color="auto" w:fill="auto"/>
             <w:vAlign w:val="center"/>
           </w:tcPr>
@@ -2075,7 +2719,7 @@
         </w:tc>
         <w:tc>
           <w:tcPr>
-            <w:tcW w:w="1378" w:type="dxa"/>
+            <w:tcW w:w="1361" w:type="dxa"/>
             <w:shd w:val="clear" w:color="auto" w:fill="auto"/>
             <w:vAlign w:val="center"/>
           </w:tcPr>
@@ -2098,7 +2742,7 @@
         </w:tc>
         <w:tc>
           <w:tcPr>
-            <w:tcW w:w="1417" w:type="dxa"/>
+            <w:tcW w:w="1406" w:type="dxa"/>
             <w:shd w:val="clear" w:color="auto" w:fill="auto"/>
             <w:vAlign w:val="center"/>
           </w:tcPr>
@@ -2121,7 +2765,7 @@
         </w:tc>
         <w:tc>
           <w:tcPr>
-            <w:tcW w:w="1785" w:type="dxa"/>
+            <w:tcW w:w="1761" w:type="dxa"/>
             <w:shd w:val="clear" w:color="auto" w:fill="auto"/>
             <w:vAlign w:val="center"/>
           </w:tcPr>
@@ -2138,7 +2782,7 @@
                 <w:sz w:val="20"/>
                 <w:szCs w:val="20"/>
               </w:rPr>
-              <w:t>US$ 6.000,00</w:t>
+              <w:t>R$ 1000,00</w:t>
             </w:r>
           </w:p>
         </w:tc>
@@ -2149,7 +2793,7 @@
         </w:trPr>
         <w:tc>
           <w:tcPr>
-            <w:tcW w:w="1525" w:type="dxa"/>
+            <w:tcW w:w="1506" w:type="dxa"/>
             <w:shd w:val="clear" w:color="auto" w:fill="auto"/>
             <w:vAlign w:val="center"/>
           </w:tcPr>
@@ -2172,7 +2816,7 @@
         </w:tc>
         <w:tc>
           <w:tcPr>
-            <w:tcW w:w="1529" w:type="dxa"/>
+            <w:tcW w:w="1517" w:type="dxa"/>
             <w:shd w:val="clear" w:color="auto" w:fill="auto"/>
             <w:vAlign w:val="center"/>
           </w:tcPr>
@@ -2195,7 +2839,7 @@
         </w:tc>
         <w:tc>
           <w:tcPr>
-            <w:tcW w:w="1527" w:type="dxa"/>
+            <w:tcW w:w="1510" w:type="dxa"/>
             <w:shd w:val="clear" w:color="auto" w:fill="auto"/>
             <w:vAlign w:val="center"/>
           </w:tcPr>
@@ -2218,7 +2862,7 @@
         </w:tc>
         <w:tc>
           <w:tcPr>
-            <w:tcW w:w="1378" w:type="dxa"/>
+            <w:tcW w:w="1361" w:type="dxa"/>
             <w:shd w:val="clear" w:color="auto" w:fill="auto"/>
             <w:vAlign w:val="center"/>
           </w:tcPr>
@@ -2241,7 +2885,7 @@
         </w:tc>
         <w:tc>
           <w:tcPr>
-            <w:tcW w:w="1417" w:type="dxa"/>
+            <w:tcW w:w="1406" w:type="dxa"/>
             <w:shd w:val="clear" w:color="auto" w:fill="auto"/>
             <w:vAlign w:val="center"/>
           </w:tcPr>
@@ -2264,7 +2908,7 @@
         </w:tc>
         <w:tc>
           <w:tcPr>
-            <w:tcW w:w="1785" w:type="dxa"/>
+            <w:tcW w:w="1761" w:type="dxa"/>
             <w:shd w:val="clear" w:color="auto" w:fill="auto"/>
             <w:vAlign w:val="center"/>
           </w:tcPr>
@@ -2281,7 +2925,7 @@
                 <w:sz w:val="20"/>
                 <w:szCs w:val="20"/>
               </w:rPr>
-              <w:t>US$ 6.000,00</w:t>
+              <w:t>R$ 1000,00</w:t>
             </w:r>
           </w:p>
         </w:tc>
@@ -2292,7 +2936,7 @@
         </w:trPr>
         <w:tc>
           <w:tcPr>
-            <w:tcW w:w="1525" w:type="dxa"/>
+            <w:tcW w:w="1506" w:type="dxa"/>
             <w:shd w:val="clear" w:color="auto" w:fill="auto"/>
             <w:vAlign w:val="center"/>
           </w:tcPr>
@@ -2315,7 +2959,7 @@
         </w:tc>
         <w:tc>
           <w:tcPr>
-            <w:tcW w:w="1529" w:type="dxa"/>
+            <w:tcW w:w="1517" w:type="dxa"/>
             <w:shd w:val="clear" w:color="auto" w:fill="auto"/>
             <w:vAlign w:val="center"/>
           </w:tcPr>
@@ -2338,7 +2982,7 @@
         </w:tc>
         <w:tc>
           <w:tcPr>
-            <w:tcW w:w="1527" w:type="dxa"/>
+            <w:tcW w:w="1510" w:type="dxa"/>
             <w:shd w:val="clear" w:color="auto" w:fill="auto"/>
             <w:vAlign w:val="center"/>
           </w:tcPr>
@@ -2355,13 +2999,13 @@
                 <w:sz w:val="20"/>
                 <w:szCs w:val="20"/>
               </w:rPr>
-              <w:t>5</w:t>
-            </w:r>
-          </w:p>
-        </w:tc>
-        <w:tc>
-          <w:tcPr>
-            <w:tcW w:w="1378" w:type="dxa"/>
+              <w:t>4</w:t>
+            </w:r>
+          </w:p>
+        </w:tc>
+        <w:tc>
+          <w:tcPr>
+            <w:tcW w:w="1361" w:type="dxa"/>
             <w:shd w:val="clear" w:color="auto" w:fill="auto"/>
             <w:vAlign w:val="center"/>
           </w:tcPr>
@@ -2378,13 +3022,13 @@
                 <w:sz w:val="20"/>
                 <w:szCs w:val="20"/>
               </w:rPr>
-              <w:t>125</w:t>
-            </w:r>
-          </w:p>
-        </w:tc>
-        <w:tc>
-          <w:tcPr>
-            <w:tcW w:w="1417" w:type="dxa"/>
+              <w:t>100</w:t>
+            </w:r>
+          </w:p>
+        </w:tc>
+        <w:tc>
+          <w:tcPr>
+            <w:tcW w:w="1406" w:type="dxa"/>
             <w:shd w:val="clear" w:color="auto" w:fill="auto"/>
             <w:vAlign w:val="center"/>
           </w:tcPr>
@@ -2401,20 +3045,13 @@
                 <w:sz w:val="20"/>
                 <w:szCs w:val="20"/>
               </w:rPr>
-              <w:t>52</w:t>
-            </w:r>
-            <w:r>
-              <w:rPr>
-                <w:sz w:val="20"/>
-                <w:szCs w:val="20"/>
-              </w:rPr>
-              <w:t>5</w:t>
-            </w:r>
-          </w:p>
-        </w:tc>
-        <w:tc>
-          <w:tcPr>
-            <w:tcW w:w="1785" w:type="dxa"/>
+              <w:t>500</w:t>
+            </w:r>
+          </w:p>
+        </w:tc>
+        <w:tc>
+          <w:tcPr>
+            <w:tcW w:w="1761" w:type="dxa"/>
             <w:shd w:val="clear" w:color="auto" w:fill="auto"/>
             <w:vAlign w:val="center"/>
           </w:tcPr>
@@ -2431,14 +3068,7 @@
                 <w:sz w:val="20"/>
                 <w:szCs w:val="20"/>
               </w:rPr>
-              <w:t>US$ 7.5</w:t>
-            </w:r>
-            <w:r>
-              <w:rPr>
-                <w:sz w:val="20"/>
-                <w:szCs w:val="20"/>
-              </w:rPr>
-              <w:t>00,00</w:t>
+              <w:t>R$ 1000,00</w:t>
             </w:r>
           </w:p>
         </w:tc>
@@ -2449,7 +3079,7 @@
         </w:trPr>
         <w:tc>
           <w:tcPr>
-            <w:tcW w:w="1525" w:type="dxa"/>
+            <w:tcW w:w="1506" w:type="dxa"/>
             <w:shd w:val="clear" w:color="auto" w:fill="auto"/>
             <w:vAlign w:val="center"/>
           </w:tcPr>
@@ -2466,14 +3096,13 @@
                 <w:sz w:val="20"/>
                 <w:szCs w:val="20"/>
               </w:rPr>
-              <w:lastRenderedPageBreak/>
-              <w:t>10</w:t>
-            </w:r>
-          </w:p>
-        </w:tc>
-        <w:tc>
-          <w:tcPr>
-            <w:tcW w:w="1529" w:type="dxa"/>
+              <w:t>05</w:t>
+            </w:r>
+          </w:p>
+        </w:tc>
+        <w:tc>
+          <w:tcPr>
+            <w:tcW w:w="1517" w:type="dxa"/>
             <w:shd w:val="clear" w:color="auto" w:fill="auto"/>
             <w:vAlign w:val="center"/>
           </w:tcPr>
@@ -2496,7 +3125,7 @@
         </w:tc>
         <w:tc>
           <w:tcPr>
-            <w:tcW w:w="1527" w:type="dxa"/>
+            <w:tcW w:w="1510" w:type="dxa"/>
             <w:shd w:val="clear" w:color="auto" w:fill="auto"/>
             <w:vAlign w:val="center"/>
           </w:tcPr>
@@ -2513,13 +3142,13 @@
                 <w:sz w:val="20"/>
                 <w:szCs w:val="20"/>
               </w:rPr>
-              <w:t>5</w:t>
-            </w:r>
-          </w:p>
-        </w:tc>
-        <w:tc>
-          <w:tcPr>
-            <w:tcW w:w="1378" w:type="dxa"/>
+              <w:t>4</w:t>
+            </w:r>
+          </w:p>
+        </w:tc>
+        <w:tc>
+          <w:tcPr>
+            <w:tcW w:w="1361" w:type="dxa"/>
             <w:shd w:val="clear" w:color="auto" w:fill="auto"/>
             <w:vAlign w:val="center"/>
           </w:tcPr>
@@ -2536,13 +3165,13 @@
                 <w:sz w:val="20"/>
                 <w:szCs w:val="20"/>
               </w:rPr>
-              <w:t>250</w:t>
-            </w:r>
-          </w:p>
-        </w:tc>
-        <w:tc>
-          <w:tcPr>
-            <w:tcW w:w="1417" w:type="dxa"/>
+              <w:t>100</w:t>
+            </w:r>
+          </w:p>
+        </w:tc>
+        <w:tc>
+          <w:tcPr>
+            <w:tcW w:w="1406" w:type="dxa"/>
             <w:shd w:val="clear" w:color="auto" w:fill="auto"/>
             <w:vAlign w:val="center"/>
           </w:tcPr>
@@ -2559,20 +3188,13 @@
                 <w:sz w:val="20"/>
                 <w:szCs w:val="20"/>
               </w:rPr>
-              <w:t>77</w:t>
-            </w:r>
-            <w:r>
-              <w:rPr>
-                <w:sz w:val="20"/>
-                <w:szCs w:val="20"/>
-              </w:rPr>
-              <w:t>5</w:t>
-            </w:r>
-          </w:p>
-        </w:tc>
-        <w:tc>
-          <w:tcPr>
-            <w:tcW w:w="1785" w:type="dxa"/>
+              <w:t>600</w:t>
+            </w:r>
+          </w:p>
+        </w:tc>
+        <w:tc>
+          <w:tcPr>
+            <w:tcW w:w="1761" w:type="dxa"/>
             <w:shd w:val="clear" w:color="auto" w:fill="auto"/>
             <w:vAlign w:val="center"/>
           </w:tcPr>
@@ -2589,14 +3211,61 @@
                 <w:sz w:val="20"/>
                 <w:szCs w:val="20"/>
               </w:rPr>
-              <w:t>US$ 15.00</w:t>
-            </w:r>
-            <w:r>
-              <w:rPr>
-                <w:sz w:val="20"/>
-                <w:szCs w:val="20"/>
-              </w:rPr>
-              <w:t>0,00</w:t>
+              <w:t>R$ 1000,00</w:t>
+            </w:r>
+          </w:p>
+        </w:tc>
+      </w:tr>
+      <w:tr>
+        <w:trPr>
+          <w:trHeight w:val="340"/>
+        </w:trPr>
+        <w:tc>
+          <w:tcPr>
+            <w:tcW w:w="7300" w:type="dxa"/>
+            <w:gridSpan w:val="5"/>
+            <w:shd w:val="clear" w:color="auto" w:fill="auto"/>
+            <w:vAlign w:val="center"/>
+          </w:tcPr>
+          <w:p>
+            <w:pPr>
+              <w:jc w:val="center"/>
+              <w:rPr>
+                <w:b/>
+                <w:sz w:val="20"/>
+                <w:szCs w:val="20"/>
+              </w:rPr>
+            </w:pPr>
+            <w:r>
+              <w:rPr>
+                <w:b/>
+                <w:sz w:val="20"/>
+                <w:szCs w:val="20"/>
+              </w:rPr>
+              <w:t>CUSTO TOTAL</w:t>
+            </w:r>
+          </w:p>
+        </w:tc>
+        <w:tc>
+          <w:tcPr>
+            <w:tcW w:w="1761" w:type="dxa"/>
+            <w:shd w:val="clear" w:color="auto" w:fill="auto"/>
+            <w:vAlign w:val="center"/>
+          </w:tcPr>
+          <w:p>
+            <w:pPr>
+              <w:jc w:val="center"/>
+              <w:rPr>
+                <w:sz w:val="20"/>
+                <w:szCs w:val="20"/>
+              </w:rPr>
+            </w:pPr>
+            <w:r>
+              <w:rPr>
+                <w:sz w:val="20"/>
+                <w:szCs w:val="20"/>
+              </w:rPr>
+              <w:t>R$ 6000,00</w:t>
             </w:r>
           </w:p>
         </w:tc>
@@ -2604,23 +3273,15 @@
     </w:tbl>
     <w:p>
       <w:pPr>
-        <w:jc w:val="both"/>
-      </w:pPr>
-    </w:p>
-    <w:p>
-      <w:pPr>
         <w:spacing w:line="360" w:lineRule="auto"/>
         <w:sectPr>
-          <w:headerReference w:type="default" r:id="rId9"/>
+          <w:headerReference w:type="default" r:id="rId11"/>
           <w:pgSz w:w="11906" w:h="16838"/>
           <w:pgMar w:top="1701" w:right="1134" w:bottom="1134" w:left="1701" w:header="709" w:footer="709" w:gutter="0"/>
           <w:cols w:space="708"/>
           <w:docGrid w:linePitch="360"/>
         </w:sectPr>
       </w:pPr>
-      <w:r>
-        <w:t>O custo total de engenharia é de  US$ 46.500,00.</w:t>
-      </w:r>
     </w:p>
     <w:p>
       <w:pPr>
@@ -2655,59 +3316,6 @@
           <w:b/>
         </w:rPr>
       </w:pPr>
-      <w:r>
-        <w:rPr>
-          <w:noProof/>
-        </w:rPr>
-        <w:drawing>
-          <wp:inline distT="0" distB="0" distL="0" distR="0">
-            <wp:extent cx="8801100" cy="2809875"/>
-            <wp:effectExtent l="0" t="0" r="0" b="9525"/>
-            <wp:docPr id="1" name="Imagem 1"/>
-            <wp:cNvGraphicFramePr>
-              <a:graphicFrameLocks xmlns:a="http://schemas.openxmlformats.org/drawingml/2006/main" noChangeAspect="1"/>
-            </wp:cNvGraphicFramePr>
-            <a:graphic xmlns:a="http://schemas.openxmlformats.org/drawingml/2006/main">
-              <a:graphicData uri="http://schemas.openxmlformats.org/drawingml/2006/picture">
-                <pic:pic xmlns:pic="http://schemas.openxmlformats.org/drawingml/2006/picture">
-                  <pic:nvPicPr>
-                    <pic:cNvPr id="0" name="Imagem 1"/>
-                    <pic:cNvPicPr>
-                      <a:picLocks noChangeAspect="1" noChangeArrowheads="1"/>
-                    </pic:cNvPicPr>
-                  </pic:nvPicPr>
-                  <pic:blipFill>
-                    <a:blip r:embed="rId10">
-                      <a:extLst>
-                        <a:ext uri="{28A0092B-C50C-407E-A947-70E740481C1C}">
-                          <a14:useLocalDpi xmlns:a14="http://schemas.microsoft.com/office/drawing/2010/main" val="0"/>
-                        </a:ext>
-                      </a:extLst>
-                    </a:blip>
-                    <a:srcRect t="14459" r="922" b="29466"/>
-                    <a:stretch>
-                      <a:fillRect/>
-                    </a:stretch>
-                  </pic:blipFill>
-                  <pic:spPr bwMode="auto">
-                    <a:xfrm>
-                      <a:off x="0" y="0"/>
-                      <a:ext cx="8801100" cy="2809875"/>
-                    </a:xfrm>
-                    <a:prstGeom prst="rect">
-                      <a:avLst/>
-                    </a:prstGeom>
-                    <a:noFill/>
-                    <a:ln>
-                      <a:noFill/>
-                    </a:ln>
-                  </pic:spPr>
-                </pic:pic>
-              </a:graphicData>
-            </a:graphic>
-          </wp:inline>
-        </w:drawing>
-      </w:r>
     </w:p>
     <w:p>
       <w:pPr>
@@ -2785,7 +3393,7 @@
         <w:spacing w:line="360" w:lineRule="auto"/>
         <w:jc w:val="both"/>
       </w:pPr>
-      <w:hyperlink r:id="rId11" w:history="1">
+      <w:hyperlink r:id="rId12" w:history="1">
         <w:r>
           <w:rPr>
             <w:rStyle w:val="Hyperlink"/>
@@ -2803,7 +3411,7 @@
         <w:spacing w:line="360" w:lineRule="auto"/>
         <w:jc w:val="both"/>
       </w:pPr>
-      <w:hyperlink r:id="rId12" w:history="1">
+      <w:hyperlink r:id="rId13" w:history="1">
         <w:r>
           <w:rPr>
             <w:rStyle w:val="Hyperlink"/>
@@ -2821,7 +3429,7 @@
         <w:spacing w:line="360" w:lineRule="auto"/>
         <w:jc w:val="both"/>
       </w:pPr>
-      <w:hyperlink r:id="rId13" w:history="1">
+      <w:hyperlink r:id="rId14" w:history="1">
         <w:r>
           <w:rPr>
             <w:rStyle w:val="Hyperlink"/>
@@ -2945,7 +3553,7 @@
         <w:rStyle w:val="Nmerodepgina"/>
         <w:noProof/>
       </w:rPr>
-      <w:t>9</w:t>
+      <w:t>10</w:t>
     </w:r>
     <w:r>
       <w:rPr>

</xml_diff>

<commit_message>
added references in anteprojeto
</commit_message>
<xml_diff>
--- a/docs/anteprojeto/anteprojeto-fernando_lima-201210070411.docx
+++ b/docs/anteprojeto/anteprojeto-fernando_lima-201210070411.docx
@@ -262,13 +262,23 @@
         </w:rPr>
       </w:pPr>
       <w:bookmarkStart w:id="1" w:name="_Hlk495099471"/>
+      <w:proofErr w:type="spellStart"/>
       <w:r>
         <w:rPr>
           <w:b/>
           <w:sz w:val="28"/>
           <w:szCs w:val="28"/>
         </w:rPr>
-        <w:t>ThingLabs – Sistema integrado de aquisição e armazenamento de dados para aplicações IoT de baixo custo</w:t>
+        <w:t>ThingLabs</w:t>
+      </w:r>
+      <w:proofErr w:type="spellEnd"/>
+      <w:r>
+        <w:rPr>
+          <w:b/>
+          <w:sz w:val="28"/>
+          <w:szCs w:val="28"/>
+        </w:rPr>
+        <w:t xml:space="preserve"> – Sistema integrado de aquisição e armazenamento de dados para aplicações IoT de baixo custo</w:t>
       </w:r>
     </w:p>
     <w:bookmarkEnd w:id="1"/>
@@ -383,7 +393,15 @@
         <w:t xml:space="preserve">Prof. Dr. </w:t>
       </w:r>
       <w:r>
-        <w:t>Michel Tcheou - Orientador</w:t>
+        <w:t xml:space="preserve">Michel </w:t>
+      </w:r>
+      <w:proofErr w:type="spellStart"/>
+      <w:r>
+        <w:t>Tcheou</w:t>
+      </w:r>
+      <w:proofErr w:type="spellEnd"/>
+      <w:r>
+        <w:t xml:space="preserve"> - Orientador</w:t>
       </w:r>
     </w:p>
     <w:p>
@@ -516,11 +534,19 @@
           <w:b/>
         </w:rPr>
       </w:pPr>
-      <w:r>
-        <w:rPr>
-          <w:b/>
-        </w:rPr>
-        <w:t>ThingLabs – Sistema integrado de aquisição e armazenamento de dados para aplicações IoT de baixo custo</w:t>
+      <w:proofErr w:type="spellStart"/>
+      <w:r>
+        <w:rPr>
+          <w:b/>
+        </w:rPr>
+        <w:t>ThingLabs</w:t>
+      </w:r>
+      <w:proofErr w:type="spellEnd"/>
+      <w:r>
+        <w:rPr>
+          <w:b/>
+        </w:rPr>
+        <w:t xml:space="preserve"> – Sistema integrado de aquisição e armazenamento de dados para aplicações IoT de baixo custo</w:t>
       </w:r>
     </w:p>
     <w:p>
@@ -650,8 +676,13 @@
         <w:spacing w:line="360" w:lineRule="auto"/>
       </w:pPr>
       <w:r>
-        <w:t>Orientador: Prof. Michel Tcheou</w:t>
-      </w:r>
+        <w:t xml:space="preserve">Orientador: Prof. Michel </w:t>
+      </w:r>
+      <w:proofErr w:type="spellStart"/>
+      <w:r>
+        <w:t>Tcheou</w:t>
+      </w:r>
+      <w:proofErr w:type="spellEnd"/>
     </w:p>
     <w:p>
       <w:pPr>
@@ -1037,8 +1068,6 @@
             <w:r>
               <w:t>.......................................................................................</w:t>
             </w:r>
-            <w:bookmarkStart w:id="2" w:name="_GoBack"/>
-            <w:bookmarkEnd w:id="2"/>
           </w:p>
           <w:p>
             <w:pPr>
@@ -1261,12 +1290,12 @@
         </w:rPr>
         <w:t>INTRODUÇÃO</w:t>
       </w:r>
-      <w:bookmarkStart w:id="3" w:name="_5qo98gswdi1a"/>
-      <w:bookmarkStart w:id="4" w:name="_ojtkhn3m9toh"/>
-      <w:bookmarkStart w:id="5" w:name="_ju15qp7honeh"/>
+      <w:bookmarkStart w:id="2" w:name="_5qo98gswdi1a"/>
+      <w:bookmarkStart w:id="3" w:name="_ojtkhn3m9toh"/>
+      <w:bookmarkStart w:id="4" w:name="_ju15qp7honeh"/>
+      <w:bookmarkEnd w:id="2"/>
       <w:bookmarkEnd w:id="3"/>
       <w:bookmarkEnd w:id="4"/>
-      <w:bookmarkEnd w:id="5"/>
     </w:p>
     <w:p>
       <w:pPr>
@@ -1423,7 +1452,23 @@
         <w:t>, plataformas de desenvolvimento baseadas em microcontroladores para prototipagem. ESP8266, uma unidade de microcontrolador com uma camada Wi-Fi possuindo suporte para trabalhar com diversos protocolos de transporte de dados e Arduino por possuir grandes quantidades de portas de Entrada/Saída com conversores A/D. Alternativ</w:t>
       </w:r>
       <w:r>
-        <w:t>amente pode-se usar um Raspberry Pi, um microcomputador alimentado por um processador ARM também com uma boa quantidade de portas, já com módulo Wi-Fi.</w:t>
+        <w:t xml:space="preserve">amente pode-se usar um </w:t>
+      </w:r>
+      <w:proofErr w:type="spellStart"/>
+      <w:r>
+        <w:t>Raspberry</w:t>
+      </w:r>
+      <w:proofErr w:type="spellEnd"/>
+      <w:r>
+        <w:t xml:space="preserve"> </w:t>
+      </w:r>
+      <w:proofErr w:type="spellStart"/>
+      <w:r>
+        <w:t>Pi</w:t>
+      </w:r>
+      <w:proofErr w:type="spellEnd"/>
+      <w:r>
+        <w:t>, um microcomputador alimentado por um processador ARM também com uma boa quantidade de portas, já com módulo Wi-Fi.</w:t>
       </w:r>
     </w:p>
     <w:p>
@@ -1456,10 +1501,26 @@
         <w:t>A parte de armazenamento será feita utilizando bancos de dados relacionais ou não-relacionais, pode-se utiliza</w:t>
       </w:r>
       <w:r>
-        <w:t>r M</w:t>
-      </w:r>
-      <w:r>
-        <w:t>ongoDB, MySQL ou PouchDB. A aplicação que implementará os serviços de aquisição e distribuição de dados por parte do servidor ser</w:t>
+        <w:t xml:space="preserve">r </w:t>
+      </w:r>
+      <w:proofErr w:type="spellStart"/>
+      <w:r>
+        <w:t>M</w:t>
+      </w:r>
+      <w:r>
+        <w:t>ongoDB</w:t>
+      </w:r>
+      <w:proofErr w:type="spellEnd"/>
+      <w:r>
+        <w:t xml:space="preserve">, MySQL ou </w:t>
+      </w:r>
+      <w:proofErr w:type="spellStart"/>
+      <w:r>
+        <w:t>PouchDB</w:t>
+      </w:r>
+      <w:proofErr w:type="spellEnd"/>
+      <w:r>
+        <w:t>. A aplicação que implementará os serviços de aquisição e distribuição de dados por parte do servidor ser</w:t>
       </w:r>
       <w:r>
         <w:t>á feita</w:t>
@@ -1565,25 +1626,32 @@
         <w:t>a</w:t>
       </w:r>
       <w:r>
-        <w:t>s IoT</w:t>
-      </w:r>
-    </w:p>
-    <w:p>
-      <w:pPr>
-        <w:spacing w:line="360" w:lineRule="auto"/>
-        <w:jc w:val="both"/>
-      </w:pPr>
-    </w:p>
-    <w:p>
-      <w:pPr>
-        <w:spacing w:line="360" w:lineRule="auto"/>
-        <w:jc w:val="both"/>
-      </w:pPr>
-      <w:r>
-        <w:br w:type="page"/>
-      </w:r>
-      <w:r>
-        <w:lastRenderedPageBreak/>
+        <w:t xml:space="preserve">s </w:t>
+      </w:r>
+      <w:proofErr w:type="spellStart"/>
+      <w:r>
+        <w:t>Io</w:t>
+      </w:r>
+      <w:proofErr w:type="spellEnd"/>
+    </w:p>
+    <w:p>
+      <w:pPr>
+        <w:spacing w:line="360" w:lineRule="auto"/>
+        <w:jc w:val="center"/>
+      </w:pPr>
+    </w:p>
+    <w:p>
+      <w:pPr>
+        <w:spacing w:line="360" w:lineRule="auto"/>
+        <w:jc w:val="both"/>
+      </w:pPr>
+    </w:p>
+    <w:p>
+      <w:pPr>
+        <w:spacing w:line="360" w:lineRule="auto"/>
+        <w:jc w:val="both"/>
+      </w:pPr>
+      <w:r>
         <w:t xml:space="preserve">2 </w:t>
       </w:r>
       <w:r>
@@ -1816,7 +1884,15 @@
         <w:t xml:space="preserve"> Os sistemas e controle e m</w:t>
       </w:r>
       <w:r>
-        <w:t>ódulo Wi-Fi estão presentes nos MCUs citados na introdução</w:t>
+        <w:t xml:space="preserve">ódulo Wi-Fi estão presentes nos </w:t>
+      </w:r>
+      <w:proofErr w:type="spellStart"/>
+      <w:r>
+        <w:t>MCUs</w:t>
+      </w:r>
+      <w:proofErr w:type="spellEnd"/>
+      <w:r>
+        <w:t xml:space="preserve"> citados na introdução</w:t>
       </w:r>
       <w:r>
         <w:t>.</w:t>
@@ -1974,10 +2050,18 @@
         <w:t>uncionar como um D</w:t>
       </w:r>
       <w:r>
-        <w:t>ata W</w:t>
-      </w:r>
-      <w:r>
-        <w:t>arehouse, armazenar uma quantidade de dados estruturados, de forma que estes sejam entregues de forma organizada ao usuário, com este podendo escolher o tempo e a quantidade de dados, bem assim como a forma de visualização destes.</w:t>
+        <w:t xml:space="preserve">ata </w:t>
+      </w:r>
+      <w:proofErr w:type="spellStart"/>
+      <w:r>
+        <w:t>W</w:t>
+      </w:r>
+      <w:r>
+        <w:t>arehouse</w:t>
+      </w:r>
+      <w:proofErr w:type="spellEnd"/>
+      <w:r>
+        <w:t>, armazenar uma quantidade de dados estruturados, de forma que estes sejam entregues de forma organizada ao usuário, com este podendo escolher o tempo e a quantidade de dados, bem assim como a forma de visualização destes.</w:t>
       </w:r>
     </w:p>
     <w:p>
@@ -2187,12 +2271,21 @@
                 <w:szCs w:val="20"/>
               </w:rPr>
             </w:pPr>
-            <w:r>
-              <w:rPr>
-                <w:sz w:val="20"/>
-                <w:szCs w:val="20"/>
-              </w:rPr>
-              <w:t>dias/semana</w:t>
+            <w:proofErr w:type="gramStart"/>
+            <w:r>
+              <w:rPr>
+                <w:sz w:val="20"/>
+                <w:szCs w:val="20"/>
+              </w:rPr>
+              <w:t>dias</w:t>
+            </w:r>
+            <w:proofErr w:type="gramEnd"/>
+            <w:r>
+              <w:rPr>
+                <w:sz w:val="20"/>
+                <w:szCs w:val="20"/>
+              </w:rPr>
+              <w:t>/semana</w:t>
             </w:r>
           </w:p>
         </w:tc>
@@ -2210,12 +2303,21 @@
                 <w:szCs w:val="20"/>
               </w:rPr>
             </w:pPr>
-            <w:r>
-              <w:rPr>
-                <w:sz w:val="20"/>
-                <w:szCs w:val="20"/>
-              </w:rPr>
-              <w:t>horas/dias</w:t>
+            <w:proofErr w:type="gramStart"/>
+            <w:r>
+              <w:rPr>
+                <w:sz w:val="20"/>
+                <w:szCs w:val="20"/>
+              </w:rPr>
+              <w:t>horas</w:t>
+            </w:r>
+            <w:proofErr w:type="gramEnd"/>
+            <w:r>
+              <w:rPr>
+                <w:sz w:val="20"/>
+                <w:szCs w:val="20"/>
+              </w:rPr>
+              <w:t>/dias</w:t>
             </w:r>
           </w:p>
         </w:tc>
@@ -3349,20 +3451,22 @@
     </w:p>
     <w:p>
       <w:pPr>
-        <w:spacing w:line="360" w:lineRule="auto"/>
-        <w:jc w:val="both"/>
-        <w:rPr>
-          <w:b/>
-        </w:rPr>
-      </w:pPr>
-      <w:r>
+        <w:pStyle w:val="PargrafodaLista"/>
+        <w:numPr>
+          <w:ilvl w:val="0"/>
+          <w:numId w:val="3"/>
+        </w:numPr>
+        <w:spacing w:line="360" w:lineRule="auto"/>
+        <w:jc w:val="both"/>
+        <w:rPr>
+          <w:b/>
+        </w:rPr>
+      </w:pPr>
+      <w:r>
+        <w:rPr>
+          <w:b/>
+        </w:rPr>
         <w:lastRenderedPageBreak/>
-        <w:t xml:space="preserve">6 </w:t>
-      </w:r>
-      <w:r>
-        <w:rPr>
-          <w:b/>
-        </w:rPr>
         <w:t>REFERÊNCIAS</w:t>
       </w:r>
     </w:p>
@@ -3383,6 +3487,147 @@
           <w:b/>
         </w:rPr>
       </w:pPr>
+    </w:p>
+    <w:p>
+      <w:pPr>
+        <w:numPr>
+          <w:ilvl w:val="0"/>
+          <w:numId w:val="1"/>
+        </w:numPr>
+        <w:spacing w:line="360" w:lineRule="auto"/>
+        <w:jc w:val="both"/>
+        <w:rPr>
+          <w:rStyle w:val="Hyperlink"/>
+          <w:color w:val="auto"/>
+          <w:u w:val="none"/>
+          <w:lang w:val="en-US"/>
+        </w:rPr>
+      </w:pPr>
+      <w:r>
+        <w:rPr>
+          <w:rStyle w:val="Hyperlink"/>
+          <w:color w:val="auto"/>
+          <w:u w:val="none"/>
+          <w:lang w:val="en-US"/>
+        </w:rPr>
+        <w:t xml:space="preserve">The Amazon Way on IoT: 10 Principles for Every Leader from the World's Leading Internet of Things </w:t>
+      </w:r>
+      <w:proofErr w:type="spellStart"/>
+      <w:r>
+        <w:rPr>
+          <w:rStyle w:val="Hyperlink"/>
+          <w:color w:val="auto"/>
+          <w:u w:val="none"/>
+          <w:lang w:val="en-US"/>
+        </w:rPr>
+        <w:t>Strategie</w:t>
+      </w:r>
+      <w:proofErr w:type="spellEnd"/>
+      <w:r>
+        <w:rPr>
+          <w:rStyle w:val="Hyperlink"/>
+          <w:color w:val="auto"/>
+          <w:u w:val="none"/>
+          <w:lang w:val="en-US"/>
+        </w:rPr>
+        <w:t>,</w:t>
+      </w:r>
+      <w:r>
+        <w:rPr>
+          <w:rStyle w:val="Hyperlink"/>
+          <w:color w:val="auto"/>
+          <w:u w:val="none"/>
+          <w:lang w:val="en-US"/>
+        </w:rPr>
+        <w:t xml:space="preserve"> Volume 2, </w:t>
+      </w:r>
+      <w:r>
+        <w:rPr>
+          <w:rStyle w:val="Hyperlink"/>
+          <w:color w:val="auto"/>
+          <w:u w:val="none"/>
+          <w:lang w:val="en-US"/>
+        </w:rPr>
+        <w:t xml:space="preserve">John </w:t>
+      </w:r>
+      <w:proofErr w:type="spellStart"/>
+      <w:r>
+        <w:rPr>
+          <w:rStyle w:val="Hyperlink"/>
+          <w:color w:val="auto"/>
+          <w:u w:val="none"/>
+          <w:lang w:val="en-US"/>
+        </w:rPr>
+        <w:t>Rossman</w:t>
+      </w:r>
+      <w:proofErr w:type="spellEnd"/>
+      <w:r>
+        <w:rPr>
+          <w:rStyle w:val="Hyperlink"/>
+          <w:color w:val="auto"/>
+          <w:u w:val="none"/>
+          <w:lang w:val="en-US"/>
+        </w:rPr>
+        <w:t xml:space="preserve">, Clyde </w:t>
+      </w:r>
+      <w:r>
+        <w:rPr>
+          <w:rStyle w:val="Hyperlink"/>
+          <w:color w:val="auto"/>
+          <w:u w:val="none"/>
+          <w:lang w:val="en-US"/>
+        </w:rPr>
+        <w:t>Hill Publishing, 2016</w:t>
+      </w:r>
+    </w:p>
+    <w:p>
+      <w:pPr>
+        <w:numPr>
+          <w:ilvl w:val="0"/>
+          <w:numId w:val="1"/>
+        </w:numPr>
+        <w:spacing w:line="360" w:lineRule="auto"/>
+        <w:jc w:val="both"/>
+        <w:rPr>
+          <w:rStyle w:val="Hyperlink"/>
+          <w:color w:val="auto"/>
+          <w:u w:val="none"/>
+        </w:rPr>
+      </w:pPr>
+      <w:r>
+        <w:rPr>
+          <w:rStyle w:val="Hyperlink"/>
+          <w:color w:val="auto"/>
+          <w:u w:val="none"/>
+        </w:rPr>
+        <w:t>http://espressif.com/en/products/hardware/esp8266ex/overview</w:t>
+      </w:r>
+    </w:p>
+    <w:p>
+      <w:pPr>
+        <w:numPr>
+          <w:ilvl w:val="0"/>
+          <w:numId w:val="1"/>
+        </w:numPr>
+        <w:spacing w:line="360" w:lineRule="auto"/>
+        <w:jc w:val="both"/>
+      </w:pPr>
+      <w:r>
+        <w:t>https://nodejs.org/en/</w:t>
+      </w:r>
+    </w:p>
+    <w:p>
+      <w:pPr>
+        <w:numPr>
+          <w:ilvl w:val="0"/>
+          <w:numId w:val="1"/>
+        </w:numPr>
+        <w:spacing w:line="360" w:lineRule="auto"/>
+        <w:jc w:val="both"/>
+      </w:pPr>
+      <w:r>
+        <w:t>https://www.hivemq.com/</w:t>
+      </w:r>
     </w:p>
     <w:p>
       <w:pPr>
@@ -3398,7 +3643,7 @@
           <w:rPr>
             <w:rStyle w:val="Hyperlink"/>
           </w:rPr>
-          <w:t>http://www.tv-skyline.de/en/</w:t>
+          <w:t>http://mqtt.org/</w:t>
         </w:r>
       </w:hyperlink>
     </w:p>
@@ -3416,7 +3661,7 @@
           <w:rPr>
             <w:rStyle w:val="Hyperlink"/>
           </w:rPr>
-          <w:t>https://www.mercedes-benz.com.br/resources/files/documentos/sprinter/furgao/dados-tecnicos/dados_tecnicos_sprinter_furgao.pdf</w:t>
+          <w:t>https://azure.microsoft.com/en-us/services/sql-data-warehouse/?v=17.44</w:t>
         </w:r>
       </w:hyperlink>
     </w:p>
@@ -3434,9 +3679,24 @@
           <w:rPr>
             <w:rStyle w:val="Hyperlink"/>
           </w:rPr>
-          <w:t>https://www.blackmagicdesign.com/br</w:t>
+          <w:t>https://www.arduino.cc/</w:t>
         </w:r>
       </w:hyperlink>
+    </w:p>
+    <w:p>
+      <w:pPr>
+        <w:numPr>
+          <w:ilvl w:val="0"/>
+          <w:numId w:val="1"/>
+        </w:numPr>
+        <w:spacing w:line="360" w:lineRule="auto"/>
+        <w:jc w:val="both"/>
+      </w:pPr>
+      <w:r>
+        <w:t>https://www.raspberrypi.org/</w:t>
+      </w:r>
+      <w:bookmarkStart w:id="5" w:name="_GoBack"/>
+      <w:bookmarkEnd w:id="5"/>
     </w:p>
     <w:p>
       <w:pPr>
@@ -3553,7 +3813,7 @@
         <w:rStyle w:val="Nmerodepgina"/>
         <w:noProof/>
       </w:rPr>
-      <w:t>10</w:t>
+      <w:t>8</w:t>
     </w:r>
     <w:r>
       <w:rPr>
@@ -3739,11 +3999,104 @@
       </w:pPr>
     </w:lvl>
   </w:abstractNum>
+  <w:abstractNum w:abstractNumId="2" w15:restartNumberingAfterBreak="0">
+    <w:nsid w:val="69D5621D"/>
+    <w:multiLevelType w:val="hybridMultilevel"/>
+    <w:tmpl w:val="05CA5DB4"/>
+    <w:lvl w:ilvl="0" w:tplc="2F2CFE64">
+      <w:start w:val="6"/>
+      <w:numFmt w:val="decimal"/>
+      <w:lvlText w:val="%1"/>
+      <w:lvlJc w:val="left"/>
+      <w:pPr>
+        <w:ind w:left="720" w:hanging="360"/>
+      </w:pPr>
+      <w:rPr>
+        <w:rFonts w:hint="default"/>
+        <w:b w:val="0"/>
+      </w:rPr>
+    </w:lvl>
+    <w:lvl w:ilvl="1" w:tplc="04160019" w:tentative="1">
+      <w:start w:val="1"/>
+      <w:numFmt w:val="lowerLetter"/>
+      <w:lvlText w:val="%2."/>
+      <w:lvlJc w:val="left"/>
+      <w:pPr>
+        <w:ind w:left="1440" w:hanging="360"/>
+      </w:pPr>
+    </w:lvl>
+    <w:lvl w:ilvl="2" w:tplc="0416001B" w:tentative="1">
+      <w:start w:val="1"/>
+      <w:numFmt w:val="lowerRoman"/>
+      <w:lvlText w:val="%3."/>
+      <w:lvlJc w:val="right"/>
+      <w:pPr>
+        <w:ind w:left="2160" w:hanging="180"/>
+      </w:pPr>
+    </w:lvl>
+    <w:lvl w:ilvl="3" w:tplc="0416000F" w:tentative="1">
+      <w:start w:val="1"/>
+      <w:numFmt w:val="decimal"/>
+      <w:lvlText w:val="%4."/>
+      <w:lvlJc w:val="left"/>
+      <w:pPr>
+        <w:ind w:left="2880" w:hanging="360"/>
+      </w:pPr>
+    </w:lvl>
+    <w:lvl w:ilvl="4" w:tplc="04160019" w:tentative="1">
+      <w:start w:val="1"/>
+      <w:numFmt w:val="lowerLetter"/>
+      <w:lvlText w:val="%5."/>
+      <w:lvlJc w:val="left"/>
+      <w:pPr>
+        <w:ind w:left="3600" w:hanging="360"/>
+      </w:pPr>
+    </w:lvl>
+    <w:lvl w:ilvl="5" w:tplc="0416001B" w:tentative="1">
+      <w:start w:val="1"/>
+      <w:numFmt w:val="lowerRoman"/>
+      <w:lvlText w:val="%6."/>
+      <w:lvlJc w:val="right"/>
+      <w:pPr>
+        <w:ind w:left="4320" w:hanging="180"/>
+      </w:pPr>
+    </w:lvl>
+    <w:lvl w:ilvl="6" w:tplc="0416000F" w:tentative="1">
+      <w:start w:val="1"/>
+      <w:numFmt w:val="decimal"/>
+      <w:lvlText w:val="%7."/>
+      <w:lvlJc w:val="left"/>
+      <w:pPr>
+        <w:ind w:left="5040" w:hanging="360"/>
+      </w:pPr>
+    </w:lvl>
+    <w:lvl w:ilvl="7" w:tplc="04160019" w:tentative="1">
+      <w:start w:val="1"/>
+      <w:numFmt w:val="lowerLetter"/>
+      <w:lvlText w:val="%8."/>
+      <w:lvlJc w:val="left"/>
+      <w:pPr>
+        <w:ind w:left="5760" w:hanging="360"/>
+      </w:pPr>
+    </w:lvl>
+    <w:lvl w:ilvl="8" w:tplc="0416001B" w:tentative="1">
+      <w:start w:val="1"/>
+      <w:numFmt w:val="lowerRoman"/>
+      <w:lvlText w:val="%9."/>
+      <w:lvlJc w:val="right"/>
+      <w:pPr>
+        <w:ind w:left="6480" w:hanging="180"/>
+      </w:pPr>
+    </w:lvl>
+  </w:abstractNum>
   <w:num w:numId="1">
     <w:abstractNumId w:val="1"/>
   </w:num>
   <w:num w:numId="2">
     <w:abstractNumId w:val="0"/>
+  </w:num>
+  <w:num w:numId="3">
+    <w:abstractNumId w:val="2"/>
   </w:num>
 </w:numbering>
 </file>
@@ -4216,6 +4569,17 @@
     <w:basedOn w:val="Fontepargpadro"/>
     <w:rsid w:val="00CF5861"/>
   </w:style>
+  <w:style w:type="paragraph" w:styleId="PargrafodaLista">
+    <w:name w:val="List Paragraph"/>
+    <w:basedOn w:val="Normal"/>
+    <w:uiPriority w:val="34"/>
+    <w:qFormat/>
+    <w:rsid w:val="00A6357A"/>
+    <w:pPr>
+      <w:ind w:left="720"/>
+      <w:contextualSpacing/>
+    </w:pPr>
+  </w:style>
 </w:styles>
 </file>
 

</xml_diff>